<commit_message>
add updated cikara et al review
</commit_message>
<xml_diff>
--- a/reviews, responses, and recommendations/Cikara et al - 2014 - Their pain gives us pleasure/3 recommendation/ERROR decision & recommendation - Cikara et al. 2014.docx
+++ b/reviews, responses, and recommendations/Cikara et al - 2014 - Their pain gives us pleasure/3 recommendation/ERROR decision & recommendation - Cikara et al. 2014.docx
@@ -684,13 +684,7 @@
         <w:rPr>
           <w:lang w:val="en-US"/>
         </w:rPr>
-        <w:t xml:space="preserve"> </w:t>
-      </w:r>
-      <w:r>
-        <w:rPr>
-          <w:lang w:val="en-US"/>
-        </w:rPr>
-        <w:t>The reviewer reproduced the principal mixed-model results after updating/repairing the SAS code; discrepancies that remain are limited to reporting</w:t>
+        <w:t xml:space="preserve"> The reviewer reproduced the principal mixed-model results after updating/repairing the SAS code; discrepancies that remain are limited to reporting</w:t>
       </w:r>
       <w:r>
         <w:rPr>
@@ -780,7 +774,19 @@
         <w:rPr>
           <w:lang w:val="en-US"/>
         </w:rPr>
-        <w:t xml:space="preserve">). The authors are also asked that, in future, they </w:t>
+        <w:t>). The authors are also asked that</w:t>
+      </w:r>
+      <w:r>
+        <w:rPr>
+          <w:lang w:val="en-US"/>
+        </w:rPr>
+        <w:t xml:space="preserve"> </w:t>
+      </w:r>
+      <w:r>
+        <w:rPr>
+          <w:lang w:val="en-US"/>
+        </w:rPr>
+        <w:t xml:space="preserve">they </w:t>
       </w:r>
       <w:proofErr w:type="spellStart"/>
       <w:r>
@@ -794,26 +800,51 @@
         <w:rPr>
           <w:lang w:val="en-US"/>
         </w:rPr>
-        <w:t xml:space="preserve"> the minor errors associated with their manuscript in future discussions of the article.</w:t>
-      </w:r>
-    </w:p>
-    <w:p>
-      <w:pPr>
-        <w:rPr>
-          <w:lang w:val="en-US"/>
-        </w:rPr>
-      </w:pPr>
-      <w:r>
-        <w:rPr>
-          <w:lang w:val="en-US"/>
-        </w:rPr>
-        <w:t>Indeed, in this respect I commend the authors for</w:t>
-      </w:r>
-      <w:r>
-        <w:rPr>
-          <w:lang w:val="en-US"/>
-        </w:rPr>
-        <w:t xml:space="preserve"> </w:t>
+        <w:t xml:space="preserve"> the minor errors associated with their manuscript in </w:t>
+      </w:r>
+      <w:r>
+        <w:rPr>
+          <w:lang w:val="en-US"/>
+        </w:rPr>
+        <w:t xml:space="preserve">future </w:t>
+      </w:r>
+      <w:r>
+        <w:rPr>
+          <w:lang w:val="en-US"/>
+        </w:rPr>
+        <w:t xml:space="preserve">discussions of </w:t>
+      </w:r>
+      <w:r>
+        <w:rPr>
+          <w:lang w:val="en-US"/>
+        </w:rPr>
+        <w:t>their</w:t>
+      </w:r>
+      <w:r>
+        <w:rPr>
+          <w:lang w:val="en-US"/>
+        </w:rPr>
+        <w:t xml:space="preserve"> article.</w:t>
+      </w:r>
+      <w:r>
+        <w:rPr>
+          <w:lang w:val="en-US"/>
+        </w:rPr>
+        <w:t xml:space="preserve"> We commend the authors in already </w:t>
+      </w:r>
+      <w:proofErr w:type="gramStart"/>
+      <w:r>
+        <w:rPr>
+          <w:lang w:val="en-US"/>
+        </w:rPr>
+        <w:t>taking action</w:t>
+      </w:r>
+      <w:proofErr w:type="gramEnd"/>
+      <w:r>
+        <w:rPr>
+          <w:lang w:val="en-US"/>
+        </w:rPr>
+        <w:t xml:space="preserve"> to publicly acknowledge and rectify the errors found here, specifically by </w:t>
       </w:r>
       <w:r>
         <w:rPr>
@@ -825,19 +856,41 @@
         <w:rPr>
           <w:lang w:val="en-US"/>
         </w:rPr>
-        <w:t xml:space="preserve"> to posting cleaned data and functioning code to OSF</w:t>
-      </w:r>
-      <w:r>
-        <w:rPr>
-          <w:lang w:val="en-US"/>
-        </w:rPr>
-        <w:t xml:space="preserve"> arising from the audit conducted during this review</w:t>
-      </w:r>
-      <w:r>
-        <w:rPr>
-          <w:lang w:val="en-US"/>
-        </w:rPr>
-        <w:t>.</w:t>
+        <w:t xml:space="preserve"> to posting cleaned data and functioning code to OSF.</w:t>
+      </w:r>
+      <w:r>
+        <w:rPr>
+          <w:lang w:val="en-US"/>
+        </w:rPr>
+        <w:t xml:space="preserve"> A </w:t>
+      </w:r>
+      <w:proofErr w:type="gramStart"/>
+      <w:r>
+        <w:rPr>
+          <w:lang w:val="en-US"/>
+        </w:rPr>
+        <w:t>highly-cited</w:t>
+      </w:r>
+      <w:proofErr w:type="gramEnd"/>
+      <w:r>
+        <w:rPr>
+          <w:lang w:val="en-US"/>
+        </w:rPr>
+        <w:t xml:space="preserve"> paper which was not computationally reproducible ~1 year ago now has clean, working, </w:t>
+      </w:r>
+      <w:proofErr w:type="gramStart"/>
+      <w:r>
+        <w:rPr>
+          <w:lang w:val="en-US"/>
+        </w:rPr>
+        <w:t>openly-available</w:t>
+      </w:r>
+      <w:proofErr w:type="gramEnd"/>
+      <w:r>
+        <w:rPr>
+          <w:lang w:val="en-US"/>
+        </w:rPr>
+        <w:t xml:space="preserve"> code thanks to the efforts of the reviewer and the author. </w:t>
       </w:r>
     </w:p>
     <w:p>
@@ -1289,7 +1342,6 @@
         <w:rPr>
           <w:lang w:val="en-US"/>
         </w:rPr>
-        <w:lastRenderedPageBreak/>
         <w:t xml:space="preserve">Firstly, I would like to thank both </w:t>
       </w:r>
       <w:r>
@@ -1302,37 +1354,69 @@
         <w:rPr>
           <w:lang w:val="en-US"/>
         </w:rPr>
+        <w:t xml:space="preserve">Sørensen </w:t>
+      </w:r>
+      <w:r>
+        <w:rPr>
+          <w:lang w:val="en-US"/>
+        </w:rPr>
+        <w:t xml:space="preserve">(reviewer) and Prof. </w:t>
+      </w:r>
+      <w:r>
+        <w:rPr>
+          <w:lang w:val="en-US"/>
+        </w:rPr>
+        <w:t>Cikara</w:t>
+      </w:r>
+      <w:r>
+        <w:rPr>
+          <w:lang w:val="en-US"/>
+        </w:rPr>
+        <w:t xml:space="preserve"> (corresponding on behalf of the authorship team) for their cooperation throughout this review. </w:t>
+      </w:r>
+      <w:r>
+        <w:rPr>
+          <w:lang w:val="en-US"/>
+        </w:rPr>
+        <w:t xml:space="preserve">To date, this is the oldest paper which has been audited through ERROR at nearly 11 years old at the time of writing this recommendation. Post-publication peer review can be daunting, particularly when it concerns work conducted more than a decade ago, and I thank Prof. Cikara for her willingness to subject her paper to review. </w:t>
+      </w:r>
+      <w:r>
+        <w:rPr>
+          <w:lang w:val="en-US"/>
+        </w:rPr>
+        <w:t xml:space="preserve">I also thank </w:t>
+      </w:r>
+      <w:r>
+        <w:rPr>
+          <w:lang w:val="en-US"/>
+        </w:rPr>
+        <w:t xml:space="preserve">Dr. </w:t>
+      </w:r>
+      <w:r>
+        <w:rPr>
+          <w:lang w:val="en-US"/>
+        </w:rPr>
         <w:t>Sørensen</w:t>
       </w:r>
       <w:r>
         <w:rPr>
           <w:lang w:val="en-US"/>
         </w:rPr>
-        <w:t xml:space="preserve"> </w:t>
-      </w:r>
-      <w:r>
-        <w:rPr>
-          <w:lang w:val="en-US"/>
-        </w:rPr>
-        <w:t xml:space="preserve">(reviewer) and Prof. </w:t>
-      </w:r>
-      <w:r>
-        <w:rPr>
-          <w:lang w:val="en-US"/>
-        </w:rPr>
-        <w:t>Cikara</w:t>
-      </w:r>
-      <w:r>
-        <w:rPr>
-          <w:lang w:val="en-US"/>
-        </w:rPr>
-        <w:t xml:space="preserve"> (corresponding on behalf of the authorship team) for their cooperation throughout this review. </w:t>
-      </w:r>
-      <w:r>
-        <w:rPr>
-          <w:lang w:val="en-US"/>
-        </w:rPr>
-        <w:t xml:space="preserve">To date, this is the oldest paper which has been audited through ERROR at nearly 11 years old at the time of writing this recommendation. Post-publication peer review can be daunting, particularly when it concerns work conducted more than a decade ago, and I thank Prof. Cikara for her willingness to subject her paper to review. </w:t>
+        <w:t xml:space="preserve"> for his investment of a substantial amount of time and effort into fixing </w:t>
+      </w:r>
+      <w:proofErr w:type="gramStart"/>
+      <w:r>
+        <w:rPr>
+          <w:lang w:val="en-US"/>
+        </w:rPr>
+        <w:t>a number of</w:t>
+      </w:r>
+      <w:proofErr w:type="gramEnd"/>
+      <w:r>
+        <w:rPr>
+          <w:lang w:val="en-US"/>
+        </w:rPr>
+        <w:t xml:space="preserve"> different issues with the original analysis code to get it into a functioning order to facilitate his review. </w:t>
       </w:r>
     </w:p>
     <w:p>
@@ -1409,7 +1493,62 @@
         <w:rPr>
           <w:lang w:val="en-US"/>
         </w:rPr>
-        <w:t xml:space="preserve">The reviewer encountered difficulties reproducing the analyses initially due to issues with the provided SAS code. These scripts required several revisions and repairs to run successfully. Once corrected, the code fully reproduced </w:t>
+        <w:t xml:space="preserve">The reviewer encountered </w:t>
+      </w:r>
+      <w:r>
+        <w:rPr>
+          <w:lang w:val="en-US"/>
+        </w:rPr>
+        <w:t xml:space="preserve">several </w:t>
+      </w:r>
+      <w:r>
+        <w:rPr>
+          <w:lang w:val="en-US"/>
+        </w:rPr>
+        <w:t xml:space="preserve">difficulties reproducing the analyses initially due to issues with the provided SAS code. These scripts required </w:t>
+      </w:r>
+      <w:r>
+        <w:rPr>
+          <w:lang w:val="en-US"/>
+        </w:rPr>
+        <w:t>many</w:t>
+      </w:r>
+      <w:r>
+        <w:rPr>
+          <w:lang w:val="en-US"/>
+        </w:rPr>
+        <w:t xml:space="preserve"> revisions and repairs to run </w:t>
+      </w:r>
+      <w:r>
+        <w:rPr>
+          <w:lang w:val="en-US"/>
+        </w:rPr>
+        <w:t>successfully</w:t>
+      </w:r>
+      <w:r>
+        <w:rPr>
+          <w:lang w:val="en-US"/>
+        </w:rPr>
+        <w:t>; in other words, the results of the paper were not computationally reproducible from the code in its original state</w:t>
+      </w:r>
+      <w:r>
+        <w:rPr>
+          <w:lang w:val="en-US"/>
+        </w:rPr>
+        <w:t xml:space="preserve">. </w:t>
+      </w:r>
+    </w:p>
+    <w:p>
+      <w:pPr>
+        <w:rPr>
+          <w:lang w:val="en-US"/>
+        </w:rPr>
+      </w:pPr>
+      <w:r>
+        <w:rPr>
+          <w:lang w:val="en-US"/>
+        </w:rPr>
+        <w:t xml:space="preserve">Once corrected, the code fully reproduced </w:t>
       </w:r>
       <w:proofErr w:type="gramStart"/>
       <w:r>
@@ -1441,7 +1580,25 @@
         <w:rPr>
           <w:lang w:val="en-US"/>
         </w:rPr>
-        <w:t>although some discrepancies remain</w:t>
+        <w:t xml:space="preserve">although </w:t>
+      </w:r>
+      <w:r>
+        <w:rPr>
+          <w:lang w:val="en-US"/>
+        </w:rPr>
+        <w:t>it is important to note that some</w:t>
+      </w:r>
+      <w:r>
+        <w:rPr>
+          <w:lang w:val="en-US"/>
+        </w:rPr>
+        <w:t xml:space="preserve"> discrepancies remain</w:t>
+      </w:r>
+      <w:r>
+        <w:rPr>
+          <w:lang w:val="en-US"/>
+        </w:rPr>
+        <w:t>ed</w:t>
       </w:r>
       <w:r>
         <w:rPr>
@@ -1485,13 +1642,14 @@
         <w:rPr>
           <w:lang w:val="en-US"/>
         </w:rPr>
-        <w:t xml:space="preserve"> </w:t>
-      </w:r>
-      <w:r>
-        <w:rPr>
-          <w:lang w:val="en-US"/>
-        </w:rPr>
-        <w:t>Clear documentation of any non-standard effect-size calculations used, particularly within mixed-model frameworks, should also be provided.</w:t>
+        <w:t xml:space="preserve"> Clear </w:t>
+      </w:r>
+      <w:r>
+        <w:rPr>
+          <w:lang w:val="en-US"/>
+        </w:rPr>
+        <w:lastRenderedPageBreak/>
+        <w:t>documentation of any non-standard effect-size calculations used, particularly within mixed-model frameworks, should also be provided.</w:t>
       </w:r>
       <w:r>
         <w:rPr>
@@ -1542,14 +1700,7 @@
         <w:rPr>
           <w:lang w:val="en-US"/>
         </w:rPr>
-        <w:t xml:space="preserve"> these elements were peripheral to the </w:t>
-      </w:r>
-      <w:r>
-        <w:rPr>
-          <w:lang w:val="en-US"/>
-        </w:rPr>
-        <w:lastRenderedPageBreak/>
-        <w:t>paper’s core findings</w:t>
+        <w:t xml:space="preserve"> these elements were peripheral to the paper’s core findings</w:t>
       </w:r>
       <w:r>
         <w:rPr>
@@ -1596,7 +1747,31 @@
         <w:rPr>
           <w:lang w:val="en-US"/>
         </w:rPr>
-        <w:t xml:space="preserve">The reviewer identified several issues related primarily to computational reproducibility, reporting accuracy, and data auditability. Initially, the SAS code provided by the authors was not fully functional, requiring multiple revisions before it successfully replicated the manuscript’s central statistical results. Following these adjustments, the outputs </w:t>
+        <w:t xml:space="preserve">The reviewer identified several issues related primarily to computational reproducibility, reporting accuracy, and data auditability. Initially, the SAS code provided by the authors was not functional, requiring </w:t>
+      </w:r>
+      <w:r>
+        <w:rPr>
+          <w:lang w:val="en-US"/>
+        </w:rPr>
+        <w:t xml:space="preserve">several hours of work from the reviewer to get it running </w:t>
+      </w:r>
+      <w:r>
+        <w:rPr>
+          <w:lang w:val="en-US"/>
+        </w:rPr>
+        <w:t xml:space="preserve">before it successfully </w:t>
+      </w:r>
+      <w:r>
+        <w:rPr>
+          <w:lang w:val="en-US"/>
+        </w:rPr>
+        <w:t>reproduced</w:t>
+      </w:r>
+      <w:r>
+        <w:rPr>
+          <w:lang w:val="en-US"/>
+        </w:rPr>
+        <w:t xml:space="preserve"> the manuscript’s central statistical results. Following these adjustments, the outputs </w:t>
       </w:r>
       <w:r>
         <w:rPr>
@@ -1747,19 +1922,14 @@
         <w:rPr>
           <w:lang w:val="en-US"/>
         </w:rPr>
-        <w:t xml:space="preserve"> reliability coefficients—due to missing data. Although these omissions prevented independent verification of these </w:t>
-      </w:r>
-      <w:r>
-        <w:rPr>
-          <w:lang w:val="en-US"/>
-        </w:rPr>
-        <w:t>descriptive</w:t>
-      </w:r>
-      <w:r>
-        <w:rPr>
-          <w:lang w:val="en-US"/>
-        </w:rPr>
-        <w:t xml:space="preserve"> elements, they are peripheral to the manuscript’s core analyses and central claims. The primary findings regarding intergroup empathy bias under competition, its persistence even with reduced competitive threats (Experiments 3a and 3b), and its attenuation under conditions of reduced entitativity (Experiment 4), </w:t>
+        <w:t xml:space="preserve"> </w:t>
+      </w:r>
+      <w:r>
+        <w:rPr>
+          <w:lang w:val="en-US"/>
+        </w:rPr>
+        <w:lastRenderedPageBreak/>
+        <w:t xml:space="preserve">reliability coefficients—due to missing data. Although these omissions prevented independent verification of these descriptive elements, they are peripheral to the manuscript’s core analyses and central claims. The primary findings regarding intergroup empathy bias under competition, its persistence even with reduced competitive threats (Experiments 3a and 3b), and its attenuation under conditions of reduced entitativity (Experiment 4), </w:t>
       </w:r>
       <w:r>
         <w:rPr>
@@ -1773,20 +1943,6 @@
         </w:rPr>
         <w:t xml:space="preserve"> unaffected by the errors and omissions detailed above.</w:t>
       </w:r>
-    </w:p>
-    <w:p>
-      <w:pPr>
-        <w:rPr>
-          <w:lang w:val="en-US"/>
-        </w:rPr>
-      </w:pPr>
-    </w:p>
-    <w:p>
-      <w:pPr>
-        <w:rPr>
-          <w:lang w:val="en-US"/>
-        </w:rPr>
-      </w:pPr>
     </w:p>
     <w:p>
       <w:pPr>
@@ -2086,14 +2242,6 @@
         <w:t>Recommender for ERЯOR</w:t>
       </w:r>
     </w:p>
-    <w:p>
-      <w:pPr>
-        <w:rPr>
-          <w:lang w:val="en-US"/>
-        </w:rPr>
-      </w:pPr>
-    </w:p>
-    <w:p/>
     <w:sectPr>
       <w:headerReference w:type="even" r:id="rId9"/>
       <w:headerReference w:type="default" r:id="rId10"/>
@@ -2189,6 +2337,7 @@
       </w:rPr>
       <w:t xml:space="preserve">ecommender report: </w:t>
     </w:r>
+    <w:proofErr w:type="spellStart"/>
     <w:r>
       <w:rPr>
         <w:color w:val="808080" w:themeColor="background1" w:themeShade="80"/>
@@ -2197,6 +2346,7 @@
       </w:rPr>
       <w:t>Cikara</w:t>
     </w:r>
+    <w:proofErr w:type="spellEnd"/>
     <w:r>
       <w:rPr>
         <w:color w:val="808080" w:themeColor="background1" w:themeShade="80"/>
@@ -2295,23 +2445,7 @@
           <w:sz w:val="20"/>
           <w:szCs w:val="20"/>
         </w:rPr>
-        <w:t>osf.io/f</w:t>
-      </w:r>
-      <w:r>
-        <w:rPr>
-          <w:rStyle w:val="Hyperlink"/>
-          <w:sz w:val="20"/>
-          <w:szCs w:val="20"/>
-        </w:rPr>
-        <w:t>p</w:t>
-      </w:r>
-      <w:r>
-        <w:rPr>
-          <w:rStyle w:val="Hyperlink"/>
-          <w:sz w:val="20"/>
-          <w:szCs w:val="20"/>
-        </w:rPr>
-        <w:t>w4r</w:t>
+        <w:t>osf.io/fpw4r</w:t>
       </w:r>
     </w:hyperlink>
   </w:p>

</xml_diff>